<commit_message>
Ja weil halt ...
</commit_message>
<xml_diff>
--- a/Bricks/Begrüßung/Begrüßung1.docx
+++ b/Bricks/Begrüßung/Begrüßung1.docx
@@ -4,277 +4,78 @@
   <w:body>
     <w:p>
       <w:pPr>
-        <w:autoSpaceDE w:val="0"/>
-        <w:spacing w:line="360" w:lineRule="auto"/>
-        <w:rPr>
-          <w:rFonts w:ascii="Arial" w:eastAsia="NewCenturySchlbk-Roman" w:hAnsi="Arial" w:cs="Arial"/>
-          <w:sz w:val="26"/>
-          <w:szCs w:val="26"/>
+        <w:rPr>
+          <w:rFonts w:ascii="Arial" w:hAnsi="Arial" w:cs="Arial"/>
         </w:rPr>
       </w:pPr>
       <w:r>
         <w:rPr>
-          <w:rFonts w:ascii="Arial" w:eastAsia="NewCenturySchlbk-Roman" w:hAnsi="Arial" w:cs="Arial"/>
-          <w:sz w:val="26"/>
-          <w:szCs w:val="26"/>
-        </w:rPr>
-        <w:t>Wir sind</w:t>
+          <w:rFonts w:ascii="Arial" w:hAnsi="Arial" w:cs="Arial"/>
+        </w:rPr>
+        <w:t>Wir sind heute</w:t>
       </w:r>
       <w:r>
         <w:rPr>
-          <w:rFonts w:ascii="Arial" w:eastAsia="NewCenturySchlbk-Roman" w:hAnsi="Arial" w:cs="Arial"/>
-          <w:sz w:val="26"/>
-          <w:szCs w:val="26"/>
-        </w:rPr>
-        <w:t xml:space="preserve"> heute</w:t>
+          <w:rFonts w:ascii="Arial" w:hAnsi="Arial" w:cs="Arial"/>
+        </w:rPr>
+        <w:t xml:space="preserve"> hier </w:t>
       </w:r>
       <w:r>
         <w:rPr>
-          <w:rFonts w:ascii="Arial" w:eastAsia="NewCenturySchlbk-Roman" w:hAnsi="Arial" w:cs="Arial"/>
-          <w:sz w:val="26"/>
-          <w:szCs w:val="26"/>
-        </w:rPr>
-        <w:t xml:space="preserve"> hier versammelt,</w:t>
+          <w:rFonts w:ascii="Arial" w:hAnsi="Arial" w:cs="Arial"/>
+        </w:rPr>
+        <w:t>versammelt, um Abschied zu nehmen von VORNAME NACHNAME</w:t>
       </w:r>
       <w:r>
         <w:rPr>
-          <w:rFonts w:ascii="Arial" w:eastAsia="NewCenturySchlbk-Roman" w:hAnsi="Arial" w:cs="Arial"/>
-          <w:sz w:val="26"/>
-          <w:szCs w:val="26"/>
-        </w:rPr>
-        <w:t xml:space="preserve"> </w:t>
+          <w:rFonts w:ascii="Arial" w:hAnsi="Arial" w:cs="Arial"/>
+        </w:rPr>
+        <w:t xml:space="preserve">. </w:t>
       </w:r>
       <w:r>
         <w:rPr>
-          <w:rFonts w:ascii="Arial" w:eastAsia="NewCenturySchlbk-Roman" w:hAnsi="Arial" w:cs="Arial"/>
-          <w:sz w:val="26"/>
-          <w:szCs w:val="26"/>
-        </w:rPr>
-        <w:t xml:space="preserve">um Abschied zu nehmen von </w:t>
+          <w:rFonts w:ascii="Arial" w:hAnsi="Arial" w:cs="Arial"/>
+        </w:rPr>
+        <w:t>Er verstarb am STERBEDATUM</w:t>
       </w:r>
       <w:r>
         <w:rPr>
-          <w:rFonts w:ascii="Arial" w:eastAsia="NewCenturySchlbk-Roman" w:hAnsi="Arial" w:cs="Arial"/>
-          <w:sz w:val="26"/>
-          <w:szCs w:val="26"/>
-        </w:rPr>
-        <w:t>VORNAME NACHNAME</w:t>
+          <w:rFonts w:ascii="Arial" w:hAnsi="Arial" w:cs="Arial"/>
+        </w:rPr>
+        <w:t xml:space="preserve"> im Alter von ALTER Jahren, hier in STERBEORT.</w:t>
       </w:r>
     </w:p>
     <w:p>
       <w:pPr>
-        <w:autoSpaceDE w:val="0"/>
-        <w:spacing w:line="360" w:lineRule="auto"/>
-        <w:rPr>
-          <w:rFonts w:ascii="Arial" w:eastAsia="NewCenturySchlbk-Roman" w:hAnsi="Arial" w:cs="Arial"/>
-          <w:sz w:val="26"/>
-          <w:szCs w:val="26"/>
+        <w:rPr>
+          <w:rFonts w:ascii="Arial" w:hAnsi="Arial" w:cs="Arial"/>
         </w:rPr>
       </w:pPr>
       <w:r>
         <w:rPr>
-          <w:rFonts w:ascii="Arial" w:eastAsia="NewCenturySchlbk-Roman" w:hAnsi="Arial" w:cs="Arial"/>
-          <w:sz w:val="26"/>
-          <w:szCs w:val="26"/>
-        </w:rPr>
-        <w:t>Er verstarb</w:t>
-      </w:r>
-      <w:r>
-        <w:rPr>
-          <w:rFonts w:ascii="Arial" w:eastAsia="NewCenturySchlbk-Roman" w:hAnsi="Arial" w:cs="Arial"/>
-          <w:sz w:val="26"/>
-          <w:szCs w:val="26"/>
-        </w:rPr>
-        <w:t xml:space="preserve"> </w:t>
-      </w:r>
-      <w:r>
-        <w:rPr>
-          <w:rFonts w:ascii="Arial" w:eastAsia="NewCenturySchlbk-Roman" w:hAnsi="Arial" w:cs="Arial"/>
-          <w:sz w:val="26"/>
-          <w:szCs w:val="26"/>
-        </w:rPr>
-        <w:t xml:space="preserve">am </w:t>
-      </w:r>
-      <w:r>
-        <w:rPr>
-          <w:rFonts w:ascii="Arial" w:eastAsia="NewCenturySchlbk-Roman" w:hAnsi="Arial" w:cs="Arial"/>
-          <w:sz w:val="26"/>
-          <w:szCs w:val="26"/>
-        </w:rPr>
-        <w:t>STERBEDATUM</w:t>
-      </w:r>
-      <w:r>
-        <w:rPr>
-          <w:rFonts w:ascii="Arial" w:eastAsia="NewCenturySchlbk-Roman" w:hAnsi="Arial" w:cs="Arial"/>
-          <w:sz w:val="26"/>
-          <w:szCs w:val="26"/>
-        </w:rPr>
-        <w:t xml:space="preserve"> im Alter von </w:t>
-      </w:r>
-      <w:r>
-        <w:rPr>
-          <w:rFonts w:ascii="Arial" w:eastAsia="NewCenturySchlbk-Roman" w:hAnsi="Arial" w:cs="Arial"/>
-          <w:sz w:val="26"/>
-          <w:szCs w:val="26"/>
-        </w:rPr>
-        <w:t>ALTER</w:t>
-      </w:r>
-      <w:r>
-        <w:rPr>
-          <w:rFonts w:ascii="Arial" w:eastAsia="NewCenturySchlbk-Roman" w:hAnsi="Arial" w:cs="Arial"/>
-          <w:sz w:val="26"/>
-          <w:szCs w:val="26"/>
-        </w:rPr>
-        <w:t xml:space="preserve"> Jahren, hier in </w:t>
-      </w:r>
-      <w:r>
-        <w:rPr>
-          <w:rFonts w:ascii="Arial" w:eastAsia="NewCenturySchlbk-Roman" w:hAnsi="Arial" w:cs="Arial"/>
-          <w:sz w:val="26"/>
-          <w:szCs w:val="26"/>
-        </w:rPr>
-        <w:t>STERBEORT</w:t>
-      </w:r>
-      <w:r>
-        <w:rPr>
-          <w:rFonts w:ascii="Arial" w:eastAsia="NewCenturySchlbk-Roman" w:hAnsi="Arial" w:cs="Arial"/>
-          <w:sz w:val="26"/>
-          <w:szCs w:val="26"/>
-        </w:rPr>
-        <w:t>.</w:t>
+          <w:rFonts w:ascii="Arial" w:hAnsi="Arial" w:cs="Arial"/>
+        </w:rPr>
+        <w:t>Wir vertrauen darauf, dass unsere Zeit in Gottes Händen steht. Er ist unsere Zuflucht und unser Trost. In der Bibel heißt es von Gott:</w:t>
       </w:r>
     </w:p>
     <w:p>
       <w:pPr>
-        <w:autoSpaceDE w:val="0"/>
-        <w:spacing w:line="360" w:lineRule="auto"/>
-        <w:rPr>
-          <w:rFonts w:ascii="Arial" w:eastAsia="NewCenturySchlbk-Roman" w:hAnsi="Arial" w:cs="Arial"/>
-          <w:sz w:val="26"/>
-          <w:szCs w:val="26"/>
-        </w:rPr>
-      </w:pPr>
-    </w:p>
-    <w:p>
-      <w:pPr>
-        <w:autoSpaceDE w:val="0"/>
-        <w:spacing w:line="360" w:lineRule="auto"/>
-        <w:rPr>
-          <w:rFonts w:ascii="Arial" w:eastAsia="NewCenturySchlbk-Roman" w:hAnsi="Arial" w:cs="Arial"/>
-          <w:sz w:val="26"/>
-          <w:szCs w:val="26"/>
+        <w:rPr>
+          <w:rFonts w:ascii="Arial" w:hAnsi="Arial" w:cs="Arial"/>
         </w:rPr>
       </w:pPr>
       <w:r>
         <w:rPr>
-          <w:rFonts w:ascii="Arial" w:eastAsia="NewCenturySchlbk-Roman" w:hAnsi="Arial" w:cs="Arial"/>
-          <w:sz w:val="26"/>
-          <w:szCs w:val="26"/>
-        </w:rPr>
-        <w:t>Wir vertrauen darauf,</w:t>
-      </w:r>
-      <w:r>
-        <w:rPr>
-          <w:rFonts w:ascii="Arial" w:eastAsia="NewCenturySchlbk-Roman" w:hAnsi="Arial" w:cs="Arial"/>
-          <w:sz w:val="26"/>
-          <w:szCs w:val="26"/>
-        </w:rPr>
-        <w:t xml:space="preserve"> </w:t>
-      </w:r>
-      <w:r>
-        <w:rPr>
-          <w:rFonts w:ascii="Arial" w:eastAsia="NewCenturySchlbk-Roman" w:hAnsi="Arial" w:cs="Arial"/>
-          <w:sz w:val="26"/>
-          <w:szCs w:val="26"/>
-        </w:rPr>
-        <w:t>dass unsere Zeit in Gottes Händen steht.</w:t>
-      </w:r>
-      <w:r>
-        <w:rPr>
-          <w:rFonts w:ascii="Arial" w:eastAsia="NewCenturySchlbk-Roman" w:hAnsi="Arial" w:cs="Arial"/>
-          <w:sz w:val="26"/>
-          <w:szCs w:val="26"/>
-        </w:rPr>
-        <w:t xml:space="preserve"> </w:t>
-      </w:r>
-      <w:r>
-        <w:rPr>
-          <w:rFonts w:ascii="Arial" w:eastAsia="NewCenturySchlbk-Roman" w:hAnsi="Arial" w:cs="Arial"/>
-          <w:sz w:val="26"/>
-          <w:szCs w:val="26"/>
-        </w:rPr>
-        <w:t>Er ist unsere Zuflucht und unser Trost.</w:t>
-      </w:r>
-      <w:r>
-        <w:rPr>
-          <w:rFonts w:ascii="Arial" w:eastAsia="NewCenturySchlbk-Roman" w:hAnsi="Arial" w:cs="Arial"/>
-          <w:sz w:val="26"/>
-          <w:szCs w:val="26"/>
-        </w:rPr>
-        <w:t xml:space="preserve"> In der Bibel heißt es von Gott:</w:t>
-      </w:r>
-    </w:p>
-    <w:p>
-      <w:pPr>
-        <w:autoSpaceDE w:val="0"/>
-        <w:spacing w:line="360" w:lineRule="auto"/>
-        <w:rPr>
-          <w:rFonts w:ascii="Arial" w:eastAsia="NewCenturySchlbk-Roman" w:hAnsi="Arial" w:cs="Arial"/>
-          <w:sz w:val="26"/>
-          <w:szCs w:val="26"/>
-        </w:rPr>
-      </w:pPr>
-      <w:r>
-        <w:rPr>
-          <w:rFonts w:ascii="Arial" w:eastAsia="NewCenturySchlbk-Roman" w:hAnsi="Arial" w:cs="Arial"/>
-          <w:i/>
-          <w:iCs/>
-          <w:sz w:val="26"/>
-          <w:szCs w:val="26"/>
+          <w:rFonts w:ascii="Arial" w:hAnsi="Arial" w:cs="Arial"/>
         </w:rPr>
         <w:t>BIBELBERS</w:t>
       </w:r>
       <w:r>
         <w:rPr>
-          <w:rFonts w:ascii="Arial" w:eastAsia="NewCenturySchlbk-Roman" w:hAnsi="Arial" w:cs="Arial"/>
-          <w:i/>
-          <w:iCs/>
-          <w:sz w:val="26"/>
-          <w:szCs w:val="26"/>
+          <w:rFonts w:ascii="Arial" w:hAnsi="Arial" w:cs="Arial"/>
         </w:rPr>
         <w:br/>
-      </w:r>
-      <w:r>
-        <w:rPr>
-          <w:rFonts w:ascii="Arial" w:eastAsia="NewCenturySchlbk-Roman" w:hAnsi="Arial" w:cs="Arial"/>
-          <w:sz w:val="26"/>
-          <w:szCs w:val="26"/>
-        </w:rPr>
-        <w:t xml:space="preserve">Dennoch, trotz solcher Zusagen, die wir in der Bibel finden, sind wir </w:t>
-      </w:r>
-      <w:r>
-        <w:rPr>
-          <w:rFonts w:ascii="Arial" w:eastAsia="NewCenturySchlbk-Roman" w:hAnsi="Arial" w:cs="Arial"/>
-          <w:sz w:val="26"/>
-          <w:szCs w:val="26"/>
-        </w:rPr>
-        <w:t>voll Trauer und suchen Trost</w:t>
-      </w:r>
-      <w:r>
-        <w:rPr>
-          <w:rFonts w:ascii="Arial" w:eastAsia="NewCenturySchlbk-Roman" w:hAnsi="Arial" w:cs="Arial"/>
-          <w:sz w:val="26"/>
-          <w:szCs w:val="26"/>
-        </w:rPr>
-        <w:t>.</w:t>
-      </w:r>
-      <w:r>
-        <w:rPr>
-          <w:rFonts w:ascii="Arial" w:eastAsia="NewCenturySchlbk-Roman" w:hAnsi="Arial" w:cs="Arial"/>
-          <w:sz w:val="26"/>
-          <w:szCs w:val="26"/>
-        </w:rPr>
-        <w:t xml:space="preserve"> </w:t>
+        <w:t xml:space="preserve">Dennoch, trotz solcher Zusagen, die wir in der Bibel finden, sind wir voll Trauer und suchen Trost. </w:t>
       </w:r>
     </w:p>
     <w:p/>
@@ -726,6 +527,57 @@
     <w:semiHidden/>
     <w:unhideWhenUsed/>
   </w:style>
+  <w:style w:type="paragraph" w:styleId="KeinLeerraum">
+    <w:name w:val="No Spacing"/>
+    <w:uiPriority w:val="1"/>
+    <w:qFormat/>
+    <w:rsid w:val="00FD21C9"/>
+    <w:pPr>
+      <w:widowControl w:val="0"/>
+      <w:suppressAutoHyphens/>
+      <w:spacing w:after="0" w:line="240" w:lineRule="auto"/>
+    </w:pPr>
+    <w:rPr>
+      <w:rFonts w:ascii="Thorndale" w:eastAsia="Andale Sans UI" w:hAnsi="Thorndale" w:cs="Thorndale"/>
+      <w:sz w:val="24"/>
+      <w:szCs w:val="20"/>
+      <w:lang w:eastAsia="ar-SA"/>
+    </w:rPr>
+  </w:style>
+  <w:style w:type="paragraph" w:styleId="Titel">
+    <w:name w:val="Title"/>
+    <w:basedOn w:val="Standard"/>
+    <w:next w:val="Standard"/>
+    <w:link w:val="TitelZchn"/>
+    <w:uiPriority w:val="10"/>
+    <w:qFormat/>
+    <w:rsid w:val="008D0B03"/>
+    <w:pPr>
+      <w:contextualSpacing/>
+    </w:pPr>
+    <w:rPr>
+      <w:rFonts w:asciiTheme="majorHAnsi" w:eastAsiaTheme="majorEastAsia" w:hAnsiTheme="majorHAnsi" w:cstheme="majorBidi"/>
+      <w:spacing w:val="-10"/>
+      <w:kern w:val="28"/>
+      <w:sz w:val="56"/>
+      <w:szCs w:val="56"/>
+    </w:rPr>
+  </w:style>
+  <w:style w:type="character" w:customStyle="1" w:styleId="TitelZchn">
+    <w:name w:val="Titel Zchn"/>
+    <w:basedOn w:val="Absatz-Standardschriftart"/>
+    <w:link w:val="Titel"/>
+    <w:uiPriority w:val="10"/>
+    <w:rsid w:val="008D0B03"/>
+    <w:rPr>
+      <w:rFonts w:asciiTheme="majorHAnsi" w:eastAsiaTheme="majorEastAsia" w:hAnsiTheme="majorHAnsi" w:cstheme="majorBidi"/>
+      <w:spacing w:val="-10"/>
+      <w:kern w:val="28"/>
+      <w:sz w:val="56"/>
+      <w:szCs w:val="56"/>
+      <w:lang w:eastAsia="ar-SA"/>
+    </w:rPr>
+  </w:style>
 </w:styles>
 </file>
 

</xml_diff>

<commit_message>
Awesome ... Aber was sollen diese Commit Nachrichten?
</commit_message>
<xml_diff>
--- a/Bricks/Begrüßung/Begrüßung1.docx
+++ b/Bricks/Begrüßung/Begrüßung1.docx
@@ -42,7 +42,19 @@
         <w:rPr>
           <w:rFonts w:ascii="Arial" w:hAnsi="Arial" w:cs="Arial"/>
         </w:rPr>
-        <w:t xml:space="preserve"> im Alter von ALTER Jahren, hier in STERBEORT.</w:t>
+        <w:t xml:space="preserve"> im Alter von </w:t>
+      </w:r>
+      <w:r>
+        <w:rPr>
+          <w:rFonts w:ascii="Arial" w:hAnsi="Arial" w:cs="Arial"/>
+        </w:rPr>
+        <w:t>LEBENS</w:t>
+      </w:r>
+      <w:r>
+        <w:rPr>
+          <w:rFonts w:ascii="Arial" w:hAnsi="Arial" w:cs="Arial"/>
+        </w:rPr>
+        <w:t>ALTER Jahren, hier in STERBEORT.</w:t>
       </w:r>
     </w:p>
     <w:p>

</xml_diff>

<commit_message>
epische commit nachricht, die alles erklärt. ALLES
</commit_message>
<xml_diff>
--- a/Bricks/Begrüßung/Begrüßung1.docx
+++ b/Bricks/Begrüßung/Begrüßung1.docx
@@ -103,6 +103,12 @@
       </w:r>
     </w:p>
     <w:sectPr>
+      <w:headerReference w:type="even" r:id="rId6"/>
+      <w:headerReference w:type="default" r:id="rId7"/>
+      <w:footerReference w:type="even" r:id="rId8"/>
+      <w:footerReference w:type="default" r:id="rId9"/>
+      <w:headerReference w:type="first" r:id="rId10"/>
+      <w:footerReference w:type="first" r:id="rId11"/>
       <w:pgSz w:w="11906" w:h="16838"/>
       <w:pgMar w:top="1417" w:right="1417" w:bottom="1134" w:left="1417" w:header="708" w:footer="708" w:gutter="0"/>
       <w:cols w:space="708"/>
@@ -110,6 +116,107 @@
     </w:sectPr>
   </w:body>
 </w:document>
+</file>
+
+<file path=word/endnotes.xml><?xml version="1.0" encoding="utf-8"?>
+<w:endnotes xmlns:wpc="http://schemas.microsoft.com/office/word/2010/wordprocessingCanvas" xmlns:cx="http://schemas.microsoft.com/office/drawing/2014/chartex" xmlns:cx1="http://schemas.microsoft.com/office/drawing/2015/9/8/chartex" xmlns:cx2="http://schemas.microsoft.com/office/drawing/2015/10/21/chartex" xmlns:cx3="http://schemas.microsoft.com/office/drawing/2016/5/9/chartex" xmlns:cx4="http://schemas.microsoft.com/office/drawing/2016/5/10/chartex" xmlns:cx5="http://schemas.microsoft.com/office/drawing/2016/5/11/chartex" xmlns:cx6="http://schemas.microsoft.com/office/drawing/2016/5/12/chartex" xmlns:cx7="http://schemas.microsoft.com/office/drawing/2016/5/13/chartex" xmlns:cx8="http://schemas.microsoft.com/office/drawing/2016/5/14/chartex" xmlns:mc="http://schemas.openxmlformats.org/markup-compatibility/2006" xmlns:aink="http://schemas.microsoft.com/office/drawing/2016/ink" xmlns:am3d="http://schemas.microsoft.com/office/drawing/2017/model3d" xmlns:o="urn:schemas-microsoft-com:office:office" xmlns:r="http://schemas.openxmlformats.org/officeDocument/2006/relationships" xmlns:m="http://schemas.openxmlformats.org/officeDocument/2006/math" xmlns:v="urn:schemas-microsoft-com:vml" xmlns:wp14="http://schemas.microsoft.com/office/word/2010/wordprocessingDrawing" xmlns:wp="http://schemas.openxmlformats.org/drawingml/2006/wordprocessingDrawing" xmlns:w10="urn:schemas-microsoft-com:office:word" xmlns:w="http://schemas.openxmlformats.org/wordprocessingml/2006/main" xmlns:w14="http://schemas.microsoft.com/office/word/2010/wordml" xmlns:w15="http://schemas.microsoft.com/office/word/2012/wordml" xmlns:w16cex="http://schemas.microsoft.com/office/word/2018/wordml/cex" xmlns:w16cid="http://schemas.microsoft.com/office/word/2016/wordml/cid" xmlns:w16="http://schemas.microsoft.com/office/word/2018/wordml" xmlns:w16se="http://schemas.microsoft.com/office/word/2015/wordml/symex" xmlns:wpg="http://schemas.microsoft.com/office/word/2010/wordprocessingGroup" xmlns:wpi="http://schemas.microsoft.com/office/word/2010/wordprocessingInk" xmlns:wne="http://schemas.microsoft.com/office/word/2006/wordml" xmlns:wps="http://schemas.microsoft.com/office/word/2010/wordprocessingShape" mc:Ignorable="w14 w15 w16se w16cid w16 w16cex wp14">
+  <w:endnote w:type="separator" w:id="-1">
+    <w:p>
+      <w:r>
+        <w:separator/>
+      </w:r>
+    </w:p>
+  </w:endnote>
+  <w:endnote w:type="continuationSeparator" w:id="0">
+    <w:p>
+      <w:r>
+        <w:continuationSeparator/>
+      </w:r>
+    </w:p>
+  </w:endnote>
+</w:endnotes>
+</file>
+
+<file path=word/footer1.xml><?xml version="1.0" encoding="utf-8"?>
+<w:ftr xmlns:wpc="http://schemas.microsoft.com/office/word/2010/wordprocessingCanvas" xmlns:cx="http://schemas.microsoft.com/office/drawing/2014/chartex" xmlns:cx1="http://schemas.microsoft.com/office/drawing/2015/9/8/chartex" xmlns:cx2="http://schemas.microsoft.com/office/drawing/2015/10/21/chartex" xmlns:cx3="http://schemas.microsoft.com/office/drawing/2016/5/9/chartex" xmlns:cx4="http://schemas.microsoft.com/office/drawing/2016/5/10/chartex" xmlns:cx5="http://schemas.microsoft.com/office/drawing/2016/5/11/chartex" xmlns:cx6="http://schemas.microsoft.com/office/drawing/2016/5/12/chartex" xmlns:cx7="http://schemas.microsoft.com/office/drawing/2016/5/13/chartex" xmlns:cx8="http://schemas.microsoft.com/office/drawing/2016/5/14/chartex" xmlns:mc="http://schemas.openxmlformats.org/markup-compatibility/2006" xmlns:aink="http://schemas.microsoft.com/office/drawing/2016/ink" xmlns:am3d="http://schemas.microsoft.com/office/drawing/2017/model3d" xmlns:o="urn:schemas-microsoft-com:office:office" xmlns:r="http://schemas.openxmlformats.org/officeDocument/2006/relationships" xmlns:m="http://schemas.openxmlformats.org/officeDocument/2006/math" xmlns:v="urn:schemas-microsoft-com:vml" xmlns:wp14="http://schemas.microsoft.com/office/word/2010/wordprocessingDrawing" xmlns:wp="http://schemas.openxmlformats.org/drawingml/2006/wordprocessingDrawing" xmlns:w10="urn:schemas-microsoft-com:office:word" xmlns:w="http://schemas.openxmlformats.org/wordprocessingml/2006/main" xmlns:w14="http://schemas.microsoft.com/office/word/2010/wordml" xmlns:w15="http://schemas.microsoft.com/office/word/2012/wordml" xmlns:w16cex="http://schemas.microsoft.com/office/word/2018/wordml/cex" xmlns:w16cid="http://schemas.microsoft.com/office/word/2016/wordml/cid" xmlns:w16="http://schemas.microsoft.com/office/word/2018/wordml" xmlns:w16se="http://schemas.microsoft.com/office/word/2015/wordml/symex" xmlns:wpg="http://schemas.microsoft.com/office/word/2010/wordprocessingGroup" xmlns:wpi="http://schemas.microsoft.com/office/word/2010/wordprocessingInk" xmlns:wne="http://schemas.microsoft.com/office/word/2006/wordml" xmlns:wps="http://schemas.microsoft.com/office/word/2010/wordprocessingShape" mc:Ignorable="w14 w15 w16se w16cid w16 w16cex wp14">
+  <w:p>
+    <w:pPr>
+      <w:pStyle w:val="Fuzeile"/>
+    </w:pPr>
+  </w:p>
+</w:ftr>
+</file>
+
+<file path=word/footer2.xml><?xml version="1.0" encoding="utf-8"?>
+<w:ftr xmlns:wpc="http://schemas.microsoft.com/office/word/2010/wordprocessingCanvas" xmlns:cx="http://schemas.microsoft.com/office/drawing/2014/chartex" xmlns:cx1="http://schemas.microsoft.com/office/drawing/2015/9/8/chartex" xmlns:cx2="http://schemas.microsoft.com/office/drawing/2015/10/21/chartex" xmlns:cx3="http://schemas.microsoft.com/office/drawing/2016/5/9/chartex" xmlns:cx4="http://schemas.microsoft.com/office/drawing/2016/5/10/chartex" xmlns:cx5="http://schemas.microsoft.com/office/drawing/2016/5/11/chartex" xmlns:cx6="http://schemas.microsoft.com/office/drawing/2016/5/12/chartex" xmlns:cx7="http://schemas.microsoft.com/office/drawing/2016/5/13/chartex" xmlns:cx8="http://schemas.microsoft.com/office/drawing/2016/5/14/chartex" xmlns:mc="http://schemas.openxmlformats.org/markup-compatibility/2006" xmlns:aink="http://schemas.microsoft.com/office/drawing/2016/ink" xmlns:am3d="http://schemas.microsoft.com/office/drawing/2017/model3d" xmlns:o="urn:schemas-microsoft-com:office:office" xmlns:r="http://schemas.openxmlformats.org/officeDocument/2006/relationships" xmlns:m="http://schemas.openxmlformats.org/officeDocument/2006/math" xmlns:v="urn:schemas-microsoft-com:vml" xmlns:wp14="http://schemas.microsoft.com/office/word/2010/wordprocessingDrawing" xmlns:wp="http://schemas.openxmlformats.org/drawingml/2006/wordprocessingDrawing" xmlns:w10="urn:schemas-microsoft-com:office:word" xmlns:w="http://schemas.openxmlformats.org/wordprocessingml/2006/main" xmlns:w14="http://schemas.microsoft.com/office/word/2010/wordml" xmlns:w15="http://schemas.microsoft.com/office/word/2012/wordml" xmlns:w16cex="http://schemas.microsoft.com/office/word/2018/wordml/cex" xmlns:w16cid="http://schemas.microsoft.com/office/word/2016/wordml/cid" xmlns:w16="http://schemas.microsoft.com/office/word/2018/wordml" xmlns:w16se="http://schemas.microsoft.com/office/word/2015/wordml/symex" xmlns:wpg="http://schemas.microsoft.com/office/word/2010/wordprocessingGroup" xmlns:wpi="http://schemas.microsoft.com/office/word/2010/wordprocessingInk" xmlns:wne="http://schemas.microsoft.com/office/word/2006/wordml" xmlns:wps="http://schemas.microsoft.com/office/word/2010/wordprocessingShape" mc:Ignorable="w14 w15 w16se w16cid w16 w16cex wp14">
+  <w:p>
+    <w:pPr>
+      <w:pStyle w:val="Fuzeile"/>
+    </w:pPr>
+  </w:p>
+</w:ftr>
+</file>
+
+<file path=word/footer3.xml><?xml version="1.0" encoding="utf-8"?>
+<w:ftr xmlns:wpc="http://schemas.microsoft.com/office/word/2010/wordprocessingCanvas" xmlns:cx="http://schemas.microsoft.com/office/drawing/2014/chartex" xmlns:cx1="http://schemas.microsoft.com/office/drawing/2015/9/8/chartex" xmlns:cx2="http://schemas.microsoft.com/office/drawing/2015/10/21/chartex" xmlns:cx3="http://schemas.microsoft.com/office/drawing/2016/5/9/chartex" xmlns:cx4="http://schemas.microsoft.com/office/drawing/2016/5/10/chartex" xmlns:cx5="http://schemas.microsoft.com/office/drawing/2016/5/11/chartex" xmlns:cx6="http://schemas.microsoft.com/office/drawing/2016/5/12/chartex" xmlns:cx7="http://schemas.microsoft.com/office/drawing/2016/5/13/chartex" xmlns:cx8="http://schemas.microsoft.com/office/drawing/2016/5/14/chartex" xmlns:mc="http://schemas.openxmlformats.org/markup-compatibility/2006" xmlns:aink="http://schemas.microsoft.com/office/drawing/2016/ink" xmlns:am3d="http://schemas.microsoft.com/office/drawing/2017/model3d" xmlns:o="urn:schemas-microsoft-com:office:office" xmlns:r="http://schemas.openxmlformats.org/officeDocument/2006/relationships" xmlns:m="http://schemas.openxmlformats.org/officeDocument/2006/math" xmlns:v="urn:schemas-microsoft-com:vml" xmlns:wp14="http://schemas.microsoft.com/office/word/2010/wordprocessingDrawing" xmlns:wp="http://schemas.openxmlformats.org/drawingml/2006/wordprocessingDrawing" xmlns:w10="urn:schemas-microsoft-com:office:word" xmlns:w="http://schemas.openxmlformats.org/wordprocessingml/2006/main" xmlns:w14="http://schemas.microsoft.com/office/word/2010/wordml" xmlns:w15="http://schemas.microsoft.com/office/word/2012/wordml" xmlns:w16cex="http://schemas.microsoft.com/office/word/2018/wordml/cex" xmlns:w16cid="http://schemas.microsoft.com/office/word/2016/wordml/cid" xmlns:w16="http://schemas.microsoft.com/office/word/2018/wordml" xmlns:w16se="http://schemas.microsoft.com/office/word/2015/wordml/symex" xmlns:wpg="http://schemas.microsoft.com/office/word/2010/wordprocessingGroup" xmlns:wpi="http://schemas.microsoft.com/office/word/2010/wordprocessingInk" xmlns:wne="http://schemas.microsoft.com/office/word/2006/wordml" xmlns:wps="http://schemas.microsoft.com/office/word/2010/wordprocessingShape" mc:Ignorable="w14 w15 w16se w16cid w16 w16cex wp14">
+  <w:p>
+    <w:pPr>
+      <w:pStyle w:val="Fuzeile"/>
+    </w:pPr>
+  </w:p>
+</w:ftr>
+</file>
+
+<file path=word/footnotes.xml><?xml version="1.0" encoding="utf-8"?>
+<w:footnotes xmlns:wpc="http://schemas.microsoft.com/office/word/2010/wordprocessingCanvas" xmlns:cx="http://schemas.microsoft.com/office/drawing/2014/chartex" xmlns:cx1="http://schemas.microsoft.com/office/drawing/2015/9/8/chartex" xmlns:cx2="http://schemas.microsoft.com/office/drawing/2015/10/21/chartex" xmlns:cx3="http://schemas.microsoft.com/office/drawing/2016/5/9/chartex" xmlns:cx4="http://schemas.microsoft.com/office/drawing/2016/5/10/chartex" xmlns:cx5="http://schemas.microsoft.com/office/drawing/2016/5/11/chartex" xmlns:cx6="http://schemas.microsoft.com/office/drawing/2016/5/12/chartex" xmlns:cx7="http://schemas.microsoft.com/office/drawing/2016/5/13/chartex" xmlns:cx8="http://schemas.microsoft.com/office/drawing/2016/5/14/chartex" xmlns:mc="http://schemas.openxmlformats.org/markup-compatibility/2006" xmlns:aink="http://schemas.microsoft.com/office/drawing/2016/ink" xmlns:am3d="http://schemas.microsoft.com/office/drawing/2017/model3d" xmlns:o="urn:schemas-microsoft-com:office:office" xmlns:r="http://schemas.openxmlformats.org/officeDocument/2006/relationships" xmlns:m="http://schemas.openxmlformats.org/officeDocument/2006/math" xmlns:v="urn:schemas-microsoft-com:vml" xmlns:wp14="http://schemas.microsoft.com/office/word/2010/wordprocessingDrawing" xmlns:wp="http://schemas.openxmlformats.org/drawingml/2006/wordprocessingDrawing" xmlns:w10="urn:schemas-microsoft-com:office:word" xmlns:w="http://schemas.openxmlformats.org/wordprocessingml/2006/main" xmlns:w14="http://schemas.microsoft.com/office/word/2010/wordml" xmlns:w15="http://schemas.microsoft.com/office/word/2012/wordml" xmlns:w16cex="http://schemas.microsoft.com/office/word/2018/wordml/cex" xmlns:w16cid="http://schemas.microsoft.com/office/word/2016/wordml/cid" xmlns:w16="http://schemas.microsoft.com/office/word/2018/wordml" xmlns:w16se="http://schemas.microsoft.com/office/word/2015/wordml/symex" xmlns:wpg="http://schemas.microsoft.com/office/word/2010/wordprocessingGroup" xmlns:wpi="http://schemas.microsoft.com/office/word/2010/wordprocessingInk" xmlns:wne="http://schemas.microsoft.com/office/word/2006/wordml" xmlns:wps="http://schemas.microsoft.com/office/word/2010/wordprocessingShape" mc:Ignorable="w14 w15 w16se w16cid w16 w16cex wp14">
+  <w:footnote w:type="separator" w:id="-1">
+    <w:p>
+      <w:r>
+        <w:separator/>
+      </w:r>
+    </w:p>
+  </w:footnote>
+  <w:footnote w:type="continuationSeparator" w:id="0">
+    <w:p>
+      <w:r>
+        <w:continuationSeparator/>
+      </w:r>
+    </w:p>
+  </w:footnote>
+</w:footnotes>
+</file>
+
+<file path=word/header1.xml><?xml version="1.0" encoding="utf-8"?>
+<w:hdr xmlns:wpc="http://schemas.microsoft.com/office/word/2010/wordprocessingCanvas" xmlns:cx="http://schemas.microsoft.com/office/drawing/2014/chartex" xmlns:cx1="http://schemas.microsoft.com/office/drawing/2015/9/8/chartex" xmlns:cx2="http://schemas.microsoft.com/office/drawing/2015/10/21/chartex" xmlns:cx3="http://schemas.microsoft.com/office/drawing/2016/5/9/chartex" xmlns:cx4="http://schemas.microsoft.com/office/drawing/2016/5/10/chartex" xmlns:cx5="http://schemas.microsoft.com/office/drawing/2016/5/11/chartex" xmlns:cx6="http://schemas.microsoft.com/office/drawing/2016/5/12/chartex" xmlns:cx7="http://schemas.microsoft.com/office/drawing/2016/5/13/chartex" xmlns:cx8="http://schemas.microsoft.com/office/drawing/2016/5/14/chartex" xmlns:mc="http://schemas.openxmlformats.org/markup-compatibility/2006" xmlns:aink="http://schemas.microsoft.com/office/drawing/2016/ink" xmlns:am3d="http://schemas.microsoft.com/office/drawing/2017/model3d" xmlns:o="urn:schemas-microsoft-com:office:office" xmlns:r="http://schemas.openxmlformats.org/officeDocument/2006/relationships" xmlns:m="http://schemas.openxmlformats.org/officeDocument/2006/math" xmlns:v="urn:schemas-microsoft-com:vml" xmlns:wp14="http://schemas.microsoft.com/office/word/2010/wordprocessingDrawing" xmlns:wp="http://schemas.openxmlformats.org/drawingml/2006/wordprocessingDrawing" xmlns:w10="urn:schemas-microsoft-com:office:word" xmlns:w="http://schemas.openxmlformats.org/wordprocessingml/2006/main" xmlns:w14="http://schemas.microsoft.com/office/word/2010/wordml" xmlns:w15="http://schemas.microsoft.com/office/word/2012/wordml" xmlns:w16cex="http://schemas.microsoft.com/office/word/2018/wordml/cex" xmlns:w16cid="http://schemas.microsoft.com/office/word/2016/wordml/cid" xmlns:w16="http://schemas.microsoft.com/office/word/2018/wordml" xmlns:w16se="http://schemas.microsoft.com/office/word/2015/wordml/symex" xmlns:wpg="http://schemas.microsoft.com/office/word/2010/wordprocessingGroup" xmlns:wpi="http://schemas.microsoft.com/office/word/2010/wordprocessingInk" xmlns:wne="http://schemas.microsoft.com/office/word/2006/wordml" xmlns:wps="http://schemas.microsoft.com/office/word/2010/wordprocessingShape" mc:Ignorable="w14 w15 w16se w16cid w16 w16cex wp14">
+  <w:p>
+    <w:pPr>
+      <w:pStyle w:val="Kopfzeile"/>
+    </w:pPr>
+  </w:p>
+</w:hdr>
+</file>
+
+<file path=word/header2.xml><?xml version="1.0" encoding="utf-8"?>
+<w:hdr xmlns:wpc="http://schemas.microsoft.com/office/word/2010/wordprocessingCanvas" xmlns:cx="http://schemas.microsoft.com/office/drawing/2014/chartex" xmlns:cx1="http://schemas.microsoft.com/office/drawing/2015/9/8/chartex" xmlns:cx2="http://schemas.microsoft.com/office/drawing/2015/10/21/chartex" xmlns:cx3="http://schemas.microsoft.com/office/drawing/2016/5/9/chartex" xmlns:cx4="http://schemas.microsoft.com/office/drawing/2016/5/10/chartex" xmlns:cx5="http://schemas.microsoft.com/office/drawing/2016/5/11/chartex" xmlns:cx6="http://schemas.microsoft.com/office/drawing/2016/5/12/chartex" xmlns:cx7="http://schemas.microsoft.com/office/drawing/2016/5/13/chartex" xmlns:cx8="http://schemas.microsoft.com/office/drawing/2016/5/14/chartex" xmlns:mc="http://schemas.openxmlformats.org/markup-compatibility/2006" xmlns:aink="http://schemas.microsoft.com/office/drawing/2016/ink" xmlns:am3d="http://schemas.microsoft.com/office/drawing/2017/model3d" xmlns:o="urn:schemas-microsoft-com:office:office" xmlns:r="http://schemas.openxmlformats.org/officeDocument/2006/relationships" xmlns:m="http://schemas.openxmlformats.org/officeDocument/2006/math" xmlns:v="urn:schemas-microsoft-com:vml" xmlns:wp14="http://schemas.microsoft.com/office/word/2010/wordprocessingDrawing" xmlns:wp="http://schemas.openxmlformats.org/drawingml/2006/wordprocessingDrawing" xmlns:w10="urn:schemas-microsoft-com:office:word" xmlns:w="http://schemas.openxmlformats.org/wordprocessingml/2006/main" xmlns:w14="http://schemas.microsoft.com/office/word/2010/wordml" xmlns:w15="http://schemas.microsoft.com/office/word/2012/wordml" xmlns:w16cex="http://schemas.microsoft.com/office/word/2018/wordml/cex" xmlns:w16cid="http://schemas.microsoft.com/office/word/2016/wordml/cid" xmlns:w16="http://schemas.microsoft.com/office/word/2018/wordml" xmlns:w16se="http://schemas.microsoft.com/office/word/2015/wordml/symex" xmlns:wpg="http://schemas.microsoft.com/office/word/2010/wordprocessingGroup" xmlns:wpi="http://schemas.microsoft.com/office/word/2010/wordprocessingInk" xmlns:wne="http://schemas.microsoft.com/office/word/2006/wordml" xmlns:wps="http://schemas.microsoft.com/office/word/2010/wordprocessingShape" mc:Ignorable="w14 w15 w16se w16cid w16 w16cex wp14">
+  <w:p>
+    <w:pPr>
+      <w:pStyle w:val="Kopfzeile"/>
+    </w:pPr>
+    <w:r>
+      <w:t>Krasse Sache … hier könnten vllt die Motive stehen????</w:t>
+    </w:r>
+  </w:p>
+</w:hdr>
+</file>
+
+<file path=word/header3.xml><?xml version="1.0" encoding="utf-8"?>
+<w:hdr xmlns:wpc="http://schemas.microsoft.com/office/word/2010/wordprocessingCanvas" xmlns:cx="http://schemas.microsoft.com/office/drawing/2014/chartex" xmlns:cx1="http://schemas.microsoft.com/office/drawing/2015/9/8/chartex" xmlns:cx2="http://schemas.microsoft.com/office/drawing/2015/10/21/chartex" xmlns:cx3="http://schemas.microsoft.com/office/drawing/2016/5/9/chartex" xmlns:cx4="http://schemas.microsoft.com/office/drawing/2016/5/10/chartex" xmlns:cx5="http://schemas.microsoft.com/office/drawing/2016/5/11/chartex" xmlns:cx6="http://schemas.microsoft.com/office/drawing/2016/5/12/chartex" xmlns:cx7="http://schemas.microsoft.com/office/drawing/2016/5/13/chartex" xmlns:cx8="http://schemas.microsoft.com/office/drawing/2016/5/14/chartex" xmlns:mc="http://schemas.openxmlformats.org/markup-compatibility/2006" xmlns:aink="http://schemas.microsoft.com/office/drawing/2016/ink" xmlns:am3d="http://schemas.microsoft.com/office/drawing/2017/model3d" xmlns:o="urn:schemas-microsoft-com:office:office" xmlns:r="http://schemas.openxmlformats.org/officeDocument/2006/relationships" xmlns:m="http://schemas.openxmlformats.org/officeDocument/2006/math" xmlns:v="urn:schemas-microsoft-com:vml" xmlns:wp14="http://schemas.microsoft.com/office/word/2010/wordprocessingDrawing" xmlns:wp="http://schemas.openxmlformats.org/drawingml/2006/wordprocessingDrawing" xmlns:w10="urn:schemas-microsoft-com:office:word" xmlns:w="http://schemas.openxmlformats.org/wordprocessingml/2006/main" xmlns:w14="http://schemas.microsoft.com/office/word/2010/wordml" xmlns:w15="http://schemas.microsoft.com/office/word/2012/wordml" xmlns:w16cex="http://schemas.microsoft.com/office/word/2018/wordml/cex" xmlns:w16cid="http://schemas.microsoft.com/office/word/2016/wordml/cid" xmlns:w16="http://schemas.microsoft.com/office/word/2018/wordml" xmlns:w16se="http://schemas.microsoft.com/office/word/2015/wordml/symex" xmlns:wpg="http://schemas.microsoft.com/office/word/2010/wordprocessingGroup" xmlns:wpi="http://schemas.microsoft.com/office/word/2010/wordprocessingInk" xmlns:wne="http://schemas.microsoft.com/office/word/2006/wordml" xmlns:wps="http://schemas.microsoft.com/office/word/2010/wordprocessingShape" mc:Ignorable="w14 w15 w16se w16cid w16 w16cex wp14">
+  <w:p>
+    <w:pPr>
+      <w:pStyle w:val="Kopfzeile"/>
+    </w:pPr>
+  </w:p>
+</w:hdr>
 </file>
 
 <file path=word/styles.xml><?xml version="1.0" encoding="utf-8"?>
@@ -601,6 +708,60 @@
       <w:lang w:eastAsia="ar-SA"/>
     </w:rPr>
   </w:style>
+  <w:style w:type="paragraph" w:styleId="Kopfzeile">
+    <w:name w:val="header"/>
+    <w:basedOn w:val="Standard"/>
+    <w:link w:val="KopfzeileZchn"/>
+    <w:uiPriority w:val="99"/>
+    <w:unhideWhenUsed/>
+    <w:rsid w:val="00215A54"/>
+    <w:pPr>
+      <w:tabs>
+        <w:tab w:val="center" w:pos="4536"/>
+        <w:tab w:val="right" w:pos="9072"/>
+      </w:tabs>
+    </w:pPr>
+  </w:style>
+  <w:style w:type="character" w:customStyle="1" w:styleId="KopfzeileZchn">
+    <w:name w:val="Kopfzeile Zchn"/>
+    <w:basedOn w:val="Absatz-Standardschriftart"/>
+    <w:link w:val="Kopfzeile"/>
+    <w:uiPriority w:val="99"/>
+    <w:rsid w:val="00215A54"/>
+    <w:rPr>
+      <w:rFonts w:ascii="Thorndale" w:eastAsia="Andale Sans UI" w:hAnsi="Thorndale" w:cs="Thorndale"/>
+      <w:sz w:val="24"/>
+      <w:szCs w:val="20"/>
+      <w:lang w:eastAsia="ar-SA"/>
+    </w:rPr>
+  </w:style>
+  <w:style w:type="paragraph" w:styleId="Fuzeile">
+    <w:name w:val="footer"/>
+    <w:basedOn w:val="Standard"/>
+    <w:link w:val="FuzeileZchn"/>
+    <w:uiPriority w:val="99"/>
+    <w:unhideWhenUsed/>
+    <w:rsid w:val="00215A54"/>
+    <w:pPr>
+      <w:tabs>
+        <w:tab w:val="center" w:pos="4536"/>
+        <w:tab w:val="right" w:pos="9072"/>
+      </w:tabs>
+    </w:pPr>
+  </w:style>
+  <w:style w:type="character" w:customStyle="1" w:styleId="FuzeileZchn">
+    <w:name w:val="Fußzeile Zchn"/>
+    <w:basedOn w:val="Absatz-Standardschriftart"/>
+    <w:link w:val="Fuzeile"/>
+    <w:uiPriority w:val="99"/>
+    <w:rsid w:val="00215A54"/>
+    <w:rPr>
+      <w:rFonts w:ascii="Thorndale" w:eastAsia="Andale Sans UI" w:hAnsi="Thorndale" w:cs="Thorndale"/>
+      <w:sz w:val="24"/>
+      <w:szCs w:val="20"/>
+      <w:lang w:eastAsia="ar-SA"/>
+    </w:rPr>
+  </w:style>
 </w:styles>
 </file>
 

</xml_diff>